<commit_message>
0109 yellowing the note
</commit_message>
<xml_diff>
--- a/note-template/note-new.docx
+++ b/note-template/note-new.docx
@@ -1,58 +1,50 @@
 
 <file path=word/document.xml><?xml version="1.0" encoding="utf-8"?>
-<w:document xmlns:o="urn:schemas-microsoft-com:office:office" xmlns:r="http://schemas.openxmlformats.org/officeDocument/2006/relationships" xmlns:v="urn:schemas-microsoft-com:vml" xmlns:w="http://schemas.openxmlformats.org/wordprocessingml/2006/main" xmlns:w10="urn:schemas-microsoft-com:office:word" xmlns:wp="http://schemas.openxmlformats.org/drawingml/2006/wordprocessingDrawing" xmlns:wps="http://schemas.microsoft.com/office/word/2010/wordprocessingShape" xmlns:wpg="http://schemas.microsoft.com/office/word/2010/wordprocessingGroup" xmlns:mc="http://schemas.openxmlformats.org/markup-compatibility/2006" xmlns:wp14="http://schemas.microsoft.com/office/word/2010/wordprocessingDrawing" xmlns:w14="http://schemas.microsoft.com/office/word/2010/wordml" mc:Ignorable="w14 wp14">
+<w:document xmlns:wpc="http://schemas.microsoft.com/office/word/2010/wordprocessingCanvas" xmlns:cx="http://schemas.microsoft.com/office/drawing/2014/chartex" xmlns:mc="http://schemas.openxmlformats.org/markup-compatibility/2006" xmlns:o="urn:schemas-microsoft-com:office:office" xmlns:r="http://schemas.openxmlformats.org/officeDocument/2006/relationships" xmlns:m="http://schemas.openxmlformats.org/officeDocument/2006/math" xmlns:v="urn:schemas-microsoft-com:vml" xmlns:wp14="http://schemas.microsoft.com/office/word/2010/wordprocessingDrawing" xmlns:wp="http://schemas.openxmlformats.org/drawingml/2006/wordprocessingDrawing" xmlns:w10="urn:schemas-microsoft-com:office:word" xmlns:w="http://schemas.openxmlformats.org/wordprocessingml/2006/main" xmlns:w14="http://schemas.microsoft.com/office/word/2010/wordml" xmlns:w15="http://schemas.microsoft.com/office/word/2012/wordml" xmlns:w16se="http://schemas.microsoft.com/office/word/2015/wordml/symex" xmlns:wpg="http://schemas.microsoft.com/office/word/2010/wordprocessingGroup" xmlns:wpi="http://schemas.microsoft.com/office/word/2010/wordprocessingInk" xmlns:wne="http://schemas.microsoft.com/office/word/2006/wordml" xmlns:wps="http://schemas.microsoft.com/office/word/2010/wordprocessingShape" mc:Ignorable="w14 w15 w16se wp14">
+  <w:background w:color="F2EECB"/>
   <w:body>
     <w:p>
       <w:pPr>
-        <w:pStyle w:val="Style16"/>
+        <w:pStyle w:val="aa"/>
+        <w:rPr>
+          <w:rFonts w:hint="eastAsia"/>
+          <w:lang w:eastAsia="zh-TW"/>
+        </w:rPr>
+      </w:pPr>
+      <w:bookmarkStart w:id="0" w:name="_GoBack"/>
+      <w:bookmarkEnd w:id="0"/>
+    </w:p>
+    <w:p>
+      <w:pPr>
         <w:rPr>
           <w:lang w:eastAsia="zh-TW"/>
         </w:rPr>
       </w:pPr>
-      <w:r>
-        <w:rPr>
-          <w:lang w:eastAsia="zh-TW"/>
-        </w:rPr>
-      </w:r>
-    </w:p>
-    <w:p>
-      <w:pPr>
-        <w:pStyle w:val="Normal"/>
-        <w:rPr>
-          <w:lang w:eastAsia="zh-TW"/>
-        </w:rPr>
-      </w:pPr>
-      <w:r>
-        <w:rPr>
-          <w:lang w:eastAsia="zh-TW"/>
-        </w:rPr>
-      </w:r>
     </w:p>
     <w:sectPr>
-      <w:type w:val="nextPage"/>
       <w:pgSz w:w="5953" w:h="11794"/>
-      <w:pgMar w:left="284" w:right="284" w:gutter="0" w:header="0" w:top="284" w:footer="0" w:bottom="284"/>
-      <w:pgNumType w:start="1" w:fmt="decimal"/>
-      <w:formProt w:val="false"/>
-      <w:textDirection w:val="lrTb"/>
-      <w:docGrid w:type="default" w:linePitch="100" w:charSpace="0"/>
+      <w:pgMar w:top="284" w:right="284" w:bottom="284" w:left="284" w:header="0" w:footer="0" w:gutter="0"/>
+      <w:pgNumType w:start="1"/>
+      <w:cols w:space="720"/>
+      <w:formProt w:val="0"/>
+      <w:docGrid w:linePitch="100"/>
     </w:sectPr>
   </w:body>
 </w:document>
 </file>
 
 <file path=word/styles.xml><?xml version="1.0" encoding="utf-8"?>
-<w:styles xmlns:w="http://schemas.openxmlformats.org/wordprocessingml/2006/main" xmlns:w14="http://schemas.microsoft.com/office/word/2010/wordml" xmlns:mc="http://schemas.openxmlformats.org/markup-compatibility/2006" mc:Ignorable="w14">
+<w:styles xmlns:mc="http://schemas.openxmlformats.org/markup-compatibility/2006" xmlns:r="http://schemas.openxmlformats.org/officeDocument/2006/relationships" xmlns:w="http://schemas.openxmlformats.org/wordprocessingml/2006/main" xmlns:w14="http://schemas.microsoft.com/office/word/2010/wordml" xmlns:w15="http://schemas.microsoft.com/office/word/2012/wordml" xmlns:w16se="http://schemas.microsoft.com/office/word/2015/wordml/symex" mc:Ignorable="w14 w15 w16se">
   <w:docDefaults>
     <w:rPrDefault>
       <w:rPr>
-        <w:rFonts w:ascii="Calibri" w:hAnsi="Calibri" w:eastAsia="新細明體" w:cs="Calibri"/>
+        <w:rFonts w:ascii="Calibri" w:eastAsia="新細明體" w:hAnsi="Calibri" w:cs="Calibri"/>
         <w:lang w:val="en-US" w:eastAsia="zh-TW" w:bidi="ar-SA"/>
       </w:rPr>
     </w:rPrDefault>
     <w:pPrDefault>
       <w:pPr>
-        <w:suppressAutoHyphens w:val="true"/>
+        <w:suppressAutoHyphens/>
       </w:pPr>
     </w:pPrDefault>
   </w:docDefaults>
@@ -73,13 +65,13 @@
     <w:lsdException w:name="Subtitle" w:qFormat="1"/>
     <w:lsdException w:name="Strong" w:qFormat="1"/>
     <w:lsdException w:name="Emphasis" w:qFormat="1"/>
-    <w:lsdException w:name="HTML Top of Form" w:uiPriority="99" w:semiHidden="1" w:unhideWhenUsed="1"/>
-    <w:lsdException w:name="HTML Bottom of Form" w:uiPriority="99" w:semiHidden="1" w:unhideWhenUsed="1"/>
+    <w:lsdException w:name="HTML Top of Form" w:semiHidden="1" w:uiPriority="99" w:unhideWhenUsed="1"/>
+    <w:lsdException w:name="HTML Bottom of Form" w:semiHidden="1" w:uiPriority="99" w:unhideWhenUsed="1"/>
     <w:lsdException w:name="Normal Table" w:semiHidden="1" w:unhideWhenUsed="1"/>
-    <w:lsdException w:name="No List" w:uiPriority="99" w:semiHidden="1" w:unhideWhenUsed="1"/>
-    <w:lsdException w:name="Outline List 1" w:uiPriority="99" w:semiHidden="1" w:unhideWhenUsed="1"/>
-    <w:lsdException w:name="Outline List 2" w:uiPriority="99" w:semiHidden="1" w:unhideWhenUsed="1"/>
-    <w:lsdException w:name="Outline List 3" w:uiPriority="99" w:semiHidden="1" w:unhideWhenUsed="1"/>
+    <w:lsdException w:name="No List" w:semiHidden="1" w:uiPriority="99" w:unhideWhenUsed="1"/>
+    <w:lsdException w:name="Outline List 1" w:semiHidden="1" w:uiPriority="99" w:unhideWhenUsed="1"/>
+    <w:lsdException w:name="Outline List 2" w:semiHidden="1" w:uiPriority="99" w:unhideWhenUsed="1"/>
+    <w:lsdException w:name="Outline List 3" w:semiHidden="1" w:uiPriority="99" w:unhideWhenUsed="1"/>
     <w:lsdException w:name="Table Simple 1" w:semiHidden="1" w:unhideWhenUsed="1"/>
     <w:lsdException w:name="Table Simple 2" w:semiHidden="1" w:unhideWhenUsed="1"/>
     <w:lsdException w:name="Table Simple 3" w:semiHidden="1" w:unhideWhenUsed="1"/>
@@ -123,7 +115,7 @@
     <w:lsdException w:name="Table Web 2" w:semiHidden="1" w:unhideWhenUsed="1"/>
     <w:lsdException w:name="Table Web 3" w:semiHidden="1" w:unhideWhenUsed="1"/>
     <w:lsdException w:name="Table Theme" w:semiHidden="1" w:unhideWhenUsed="1"/>
-    <w:lsdException w:name="Placeholder Text" w:uiPriority="99" w:semiHidden="1"/>
+    <w:lsdException w:name="Placeholder Text" w:semiHidden="1" w:uiPriority="99"/>
     <w:lsdException w:name="No Spacing" w:uiPriority="99"/>
     <w:lsdException w:name="Light Shading" w:uiPriority="60"/>
     <w:lsdException w:name="Light List" w:uiPriority="61"/>
@@ -145,7 +137,7 @@
     <w:lsdException w:name="Medium Shading 1 Accent 1" w:uiPriority="63"/>
     <w:lsdException w:name="Medium Shading 2 Accent 1" w:uiPriority="64"/>
     <w:lsdException w:name="Medium List 1 Accent 1" w:uiPriority="65"/>
-    <w:lsdException w:name="Revision" w:uiPriority="99" w:semiHidden="1"/>
+    <w:lsdException w:name="Revision" w:semiHidden="1" w:uiPriority="99"/>
     <w:lsdException w:name="List Paragraph" w:uiPriority="99"/>
     <w:lsdException w:name="Quote" w:uiPriority="99"/>
     <w:lsdException w:name="Intense Quote" w:uiPriority="99"/>
@@ -232,8 +224,8 @@
     <w:lsdException w:name="Subtle Reference" w:uiPriority="31" w:qFormat="1"/>
     <w:lsdException w:name="Intense Reference" w:uiPriority="32" w:qFormat="1"/>
     <w:lsdException w:name="Book Title" w:uiPriority="33" w:qFormat="1"/>
-    <w:lsdException w:name="Bibliography" w:uiPriority="37" w:semiHidden="1" w:unhideWhenUsed="1"/>
-    <w:lsdException w:name="TOC Heading" w:uiPriority="39" w:semiHidden="1" w:unhideWhenUsed="1" w:qFormat="1"/>
+    <w:lsdException w:name="Bibliography" w:semiHidden="1" w:uiPriority="37" w:unhideWhenUsed="1"/>
+    <w:lsdException w:name="TOC Heading" w:semiHidden="1" w:uiPriority="39" w:unhideWhenUsed="1" w:qFormat="1"/>
     <w:lsdException w:name="Plain Table 1" w:uiPriority="41"/>
     <w:lsdException w:name="Plain Table 2" w:uiPriority="42"/>
     <w:lsdException w:name="Plain Table 3" w:uiPriority="43"/>
@@ -339,31 +331,21 @@
     <w:lsdException w:name="List Table 6 Colorful Accent 6" w:uiPriority="51"/>
     <w:lsdException w:name="List Table 7 Colorful Accent 6" w:uiPriority="52"/>
   </w:latentStyles>
-  <w:style w:type="paragraph" w:styleId="Normal" w:default="1">
+  <w:style w:type="paragraph" w:default="1" w:styleId="a">
     <w:name w:val="Normal"/>
     <w:qFormat/>
-    <w:pPr>
-      <w:widowControl/>
-      <w:suppressAutoHyphens w:val="true"/>
-      <w:bidi w:val="0"/>
-      <w:spacing w:before="0" w:after="0"/>
-      <w:jc w:val="left"/>
-    </w:pPr>
-    <w:rPr>
-      <w:rFonts w:ascii="Noto Sans CJK TC Regular" w:hAnsi="Noto Sans CJK TC Regular" w:eastAsia="Noto Sans CJK TC Regular" w:cs="" w:asciiTheme="minorHAnsi" w:cstheme="minorBidi" w:eastAsiaTheme="minorEastAsia" w:hAnsiTheme="minorHAnsi"/>
-      <w:color w:val="auto"/>
-      <w:kern w:val="0"/>
+    <w:rPr>
+      <w:rFonts w:asciiTheme="minorHAnsi" w:eastAsiaTheme="minorEastAsia" w:hAnsiTheme="minorHAnsi" w:cstheme="minorBidi"/>
       <w:sz w:val="32"/>
-      <w:szCs w:val="20"/>
-      <w:lang w:val="en-US" w:eastAsia="zh-CN" w:bidi="ar-SA"/>
+      <w:lang w:eastAsia="zh-CN"/>
     </w:rPr>
   </w:style>
   <w:style w:type="paragraph" w:styleId="1">
-    <w:name w:val="Heading 1"/>
-    <w:basedOn w:val="Normal"/>
-    <w:next w:val="Normal"/>
-    <w:qFormat/>
-    <w:rsid w:val="008a3de1"/>
+    <w:name w:val="heading 1"/>
+    <w:basedOn w:val="a"/>
+    <w:next w:val="a"/>
+    <w:qFormat/>
+    <w:rsid w:val="008A3DE1"/>
     <w:pPr>
       <w:pBdr>
         <w:top w:val="single" w:sz="2" w:space="1" w:color="000000"/>
@@ -379,11 +361,11 @@
     </w:rPr>
   </w:style>
   <w:style w:type="paragraph" w:styleId="2">
-    <w:name w:val="Heading 2"/>
-    <w:basedOn w:val="Normal"/>
-    <w:next w:val="Normal"/>
-    <w:qFormat/>
-    <w:rsid w:val="008a3de1"/>
+    <w:name w:val="heading 2"/>
+    <w:basedOn w:val="a"/>
+    <w:next w:val="a"/>
+    <w:qFormat/>
+    <w:rsid w:val="008A3DE1"/>
     <w:pPr>
       <w:spacing w:before="200" w:after="120"/>
       <w:outlineLvl w:val="1"/>
@@ -396,11 +378,11 @@
     </w:rPr>
   </w:style>
   <w:style w:type="paragraph" w:styleId="3">
-    <w:name w:val="Heading 3"/>
-    <w:basedOn w:val="Normal"/>
-    <w:next w:val="Normal"/>
-    <w:qFormat/>
-    <w:rsid w:val="008a3de1"/>
+    <w:name w:val="heading 3"/>
+    <w:basedOn w:val="a"/>
+    <w:next w:val="a"/>
+    <w:qFormat/>
+    <w:rsid w:val="008A3DE1"/>
     <w:pPr>
       <w:spacing w:before="140" w:after="120"/>
       <w:outlineLvl w:val="2"/>
@@ -413,12 +395,12 @@
     </w:rPr>
   </w:style>
   <w:style w:type="paragraph" w:styleId="4">
-    <w:name w:val="Heading 4"/>
-    <w:basedOn w:val="Normal"/>
-    <w:next w:val="Normal"/>
-    <w:qFormat/>
-    <w:pPr>
-      <w:keepNext w:val="true"/>
+    <w:name w:val="heading 4"/>
+    <w:basedOn w:val="a"/>
+    <w:next w:val="a"/>
+    <w:qFormat/>
+    <w:pPr>
+      <w:keepNext/>
       <w:keepLines/>
       <w:spacing w:before="240" w:after="40"/>
       <w:outlineLvl w:val="3"/>
@@ -430,12 +412,12 @@
     </w:rPr>
   </w:style>
   <w:style w:type="paragraph" w:styleId="5">
-    <w:name w:val="Heading 5"/>
-    <w:basedOn w:val="Normal"/>
-    <w:next w:val="Normal"/>
-    <w:qFormat/>
-    <w:pPr>
-      <w:keepNext w:val="true"/>
+    <w:name w:val="heading 5"/>
+    <w:basedOn w:val="a"/>
+    <w:next w:val="a"/>
+    <w:qFormat/>
+    <w:pPr>
+      <w:keepNext/>
       <w:keepLines/>
       <w:spacing w:before="220" w:after="40"/>
       <w:outlineLvl w:val="4"/>
@@ -447,12 +429,12 @@
     </w:rPr>
   </w:style>
   <w:style w:type="paragraph" w:styleId="6">
-    <w:name w:val="Heading 6"/>
-    <w:basedOn w:val="Normal"/>
-    <w:next w:val="Normal"/>
-    <w:qFormat/>
-    <w:pPr>
-      <w:keepNext w:val="true"/>
+    <w:name w:val="heading 6"/>
+    <w:basedOn w:val="a"/>
+    <w:next w:val="a"/>
+    <w:qFormat/>
+    <w:pPr>
+      <w:keepNext/>
       <w:keepLines/>
       <w:spacing w:before="200" w:after="40"/>
       <w:outlineLvl w:val="5"/>
@@ -462,180 +444,11 @@
       <w:sz w:val="20"/>
     </w:rPr>
   </w:style>
-  <w:style w:type="character" w:styleId="DefaultParagraphFont" w:default="1">
+  <w:style w:type="character" w:default="1" w:styleId="a0">
     <w:name w:val="Default Paragraph Font"/>
     <w:uiPriority w:val="1"/>
     <w:semiHidden/>
     <w:unhideWhenUsed/>
-    <w:qFormat/>
-    <w:rPr/>
-  </w:style>
-  <w:style w:type="character" w:styleId="Style8" w:customStyle="1">
-    <w:name w:val="編號字元"/>
-    <w:qFormat/>
-    <w:rPr/>
-  </w:style>
-  <w:style w:type="character" w:styleId="LOnormal" w:customStyle="1">
-    <w:name w:val="LO-normal 字元"/>
-    <w:basedOn w:val="DefaultParagraphFont"/>
-    <w:link w:val="LO-normal"/>
-    <w:qFormat/>
-    <w:rsid w:val="00ee0fa4"/>
-    <w:rPr>
-      <w:rFonts w:eastAsia="Calibri"/>
-      <w:sz w:val="32"/>
-      <w:szCs w:val="32"/>
-      <w:lang w:bidi="hi-IN"/>
-    </w:rPr>
-  </w:style>
-  <w:style w:type="character" w:styleId="Style9" w:customStyle="1">
-    <w:name w:val="本文 字元"/>
-    <w:basedOn w:val="LOnormal"/>
-    <w:link w:val="a3"/>
-    <w:qFormat/>
-    <w:rsid w:val="00ee0fa4"/>
-    <w:rPr>
-      <w:rFonts w:eastAsia="Calibri"/>
-      <w:sz w:val="32"/>
-      <w:szCs w:val="32"/>
-      <w:lang w:bidi="hi-IN"/>
-    </w:rPr>
-  </w:style>
-  <w:style w:type="paragraph" w:styleId="Style10" w:customStyle="1">
-    <w:name w:val="標題"/>
-    <w:basedOn w:val="LOnormal1"/>
-    <w:next w:val="Style11"/>
-    <w:qFormat/>
-    <w:pPr>
-      <w:keepNext w:val="true"/>
-      <w:spacing w:before="240" w:after="120"/>
-    </w:pPr>
-    <w:rPr>
-      <w:rFonts w:ascii="Noto Sans CJK TC" w:hAnsi="Noto Sans CJK TC" w:eastAsia="微軟正黑體" w:cs="Lohit Devanagari"/>
-      <w:sz w:val="28"/>
-      <w:szCs w:val="28"/>
-    </w:rPr>
-  </w:style>
-  <w:style w:type="paragraph" w:styleId="Style11">
-    <w:name w:val="Body Text"/>
-    <w:basedOn w:val="LOnormal1"/>
-    <w:link w:val="a4"/>
-    <w:pPr>
-      <w:spacing w:lineRule="auto" w:line="276" w:before="0" w:after="140"/>
-    </w:pPr>
-    <w:rPr/>
-  </w:style>
-  <w:style w:type="paragraph" w:styleId="Style12">
-    <w:name w:val="List"/>
-    <w:basedOn w:val="Style11"/>
-    <w:pPr/>
-    <w:rPr>
-      <w:rFonts w:ascii="Noto Sans CJK TC" w:hAnsi="Noto Sans CJK TC" w:cs="Lohit Devanagari"/>
-    </w:rPr>
-  </w:style>
-  <w:style w:type="paragraph" w:styleId="Style13">
-    <w:name w:val="Caption"/>
-    <w:basedOn w:val="Normal"/>
-    <w:qFormat/>
-    <w:pPr>
-      <w:suppressLineNumbers/>
-      <w:spacing w:before="120" w:after="120"/>
-    </w:pPr>
-    <w:rPr>
-      <w:rFonts w:cs="Lucida Sans"/>
-      <w:i/>
-      <w:iCs/>
-      <w:sz w:val="24"/>
-      <w:szCs w:val="24"/>
-    </w:rPr>
-  </w:style>
-  <w:style w:type="paragraph" w:styleId="Style14" w:customStyle="1">
-    <w:name w:val="索引"/>
-    <w:basedOn w:val="LOnormal1"/>
-    <w:qFormat/>
-    <w:pPr>
-      <w:suppressLineNumbers/>
-    </w:pPr>
-    <w:rPr>
-      <w:rFonts w:ascii="Noto Sans CJK TC" w:hAnsi="Noto Sans CJK TC" w:cs="Lohit Devanagari"/>
-    </w:rPr>
-  </w:style>
-  <w:style w:type="paragraph" w:styleId="LOnormal1" w:customStyle="1">
-    <w:name w:val="LO-normal"/>
-    <w:link w:val="LO-normal0"/>
-    <w:qFormat/>
-    <w:pPr>
-      <w:widowControl/>
-      <w:suppressAutoHyphens w:val="true"/>
-      <w:bidi w:val="0"/>
-      <w:spacing w:before="0" w:after="0"/>
-      <w:jc w:val="left"/>
-    </w:pPr>
-    <w:rPr>
-      <w:rFonts w:ascii="Calibri" w:hAnsi="Calibri" w:eastAsia="Calibri" w:cs="Calibri"/>
-      <w:color w:val="auto"/>
-      <w:kern w:val="0"/>
-      <w:sz w:val="32"/>
-      <w:szCs w:val="32"/>
-      <w:lang w:val="en-US" w:eastAsia="zh-TW" w:bidi="hi-IN"/>
-    </w:rPr>
-  </w:style>
-  <w:style w:type="paragraph" w:styleId="Caption">
-    <w:name w:val="caption"/>
-    <w:basedOn w:val="LOnormal1"/>
-    <w:next w:val="Normal"/>
-    <w:qFormat/>
-    <w:pPr>
-      <w:suppressLineNumbers/>
-      <w:spacing w:before="120" w:after="120"/>
-    </w:pPr>
-    <w:rPr>
-      <w:rFonts w:ascii="Noto Sans CJK TC" w:hAnsi="Noto Sans CJK TC" w:cs="Lohit Devanagari"/>
-      <w:i/>
-      <w:iCs/>
-      <w:sz w:val="24"/>
-      <w:szCs w:val="24"/>
-    </w:rPr>
-  </w:style>
-  <w:style w:type="paragraph" w:styleId="Style15">
-    <w:name w:val="Subtitle"/>
-    <w:basedOn w:val="LOnormal1"/>
-    <w:next w:val="Normal"/>
-    <w:qFormat/>
-    <w:pPr>
-      <w:keepNext w:val="true"/>
-      <w:keepLines/>
-      <w:spacing w:before="360" w:after="80"/>
-    </w:pPr>
-    <w:rPr>
-      <w:rFonts w:ascii="Georgia" w:hAnsi="Georgia" w:eastAsia="Georgia" w:cs="Georgia"/>
-      <w:i/>
-      <w:color w:val="666666"/>
-      <w:sz w:val="48"/>
-      <w:szCs w:val="48"/>
-    </w:rPr>
-  </w:style>
-  <w:style w:type="paragraph" w:styleId="Style16">
-    <w:name w:val="Title"/>
-    <w:basedOn w:val="Normal"/>
-    <w:next w:val="Normal"/>
-    <w:qFormat/>
-    <w:pPr>
-      <w:jc w:val="center"/>
-    </w:pPr>
-    <w:rPr>
-      <w:b/>
-      <w:bCs/>
-      <w:sz w:val="56"/>
-      <w:szCs w:val="56"/>
-    </w:rPr>
-  </w:style>
-  <w:style w:type="numbering" w:styleId="NoList" w:default="1">
-    <w:name w:val="No List"/>
-    <w:uiPriority w:val="99"/>
-    <w:semiHidden/>
-    <w:unhideWhenUsed/>
-    <w:qFormat/>
   </w:style>
   <w:style w:type="table" w:default="1" w:styleId="a1">
     <w:name w:val="Normal Table"/>
@@ -643,6 +456,7 @@
     <w:semiHidden/>
     <w:unhideWhenUsed/>
     <w:tblPr>
+      <w:tblInd w:w="0" w:type="dxa"/>
       <w:tblCellMar>
         <w:top w:w="0" w:type="dxa"/>
         <w:left w:w="108" w:type="dxa"/>
@@ -650,6 +464,140 @@
         <w:right w:w="108" w:type="dxa"/>
       </w:tblCellMar>
     </w:tblPr>
+  </w:style>
+  <w:style w:type="numbering" w:default="1" w:styleId="a2">
+    <w:name w:val="No List"/>
+    <w:uiPriority w:val="99"/>
+    <w:semiHidden/>
+    <w:unhideWhenUsed/>
+  </w:style>
+  <w:style w:type="character" w:customStyle="1" w:styleId="a3">
+    <w:name w:val="編號字元"/>
+    <w:qFormat/>
+  </w:style>
+  <w:style w:type="character" w:customStyle="1" w:styleId="LO-normal">
+    <w:name w:val="LO-normal 字元"/>
+    <w:basedOn w:val="a0"/>
+    <w:qFormat/>
+    <w:rsid w:val="00EE0FA4"/>
+    <w:rPr>
+      <w:rFonts w:eastAsia="Calibri"/>
+      <w:sz w:val="32"/>
+      <w:szCs w:val="32"/>
+      <w:lang w:bidi="hi-IN"/>
+    </w:rPr>
+  </w:style>
+  <w:style w:type="character" w:customStyle="1" w:styleId="a4">
+    <w:name w:val="本文 字元"/>
+    <w:basedOn w:val="LO-normal"/>
+    <w:qFormat/>
+    <w:rsid w:val="00EE0FA4"/>
+    <w:rPr>
+      <w:rFonts w:eastAsia="Calibri"/>
+      <w:sz w:val="32"/>
+      <w:szCs w:val="32"/>
+      <w:lang w:bidi="hi-IN"/>
+    </w:rPr>
+  </w:style>
+  <w:style w:type="paragraph" w:customStyle="1" w:styleId="10">
+    <w:name w:val="標題1"/>
+    <w:basedOn w:val="LO-normal0"/>
+    <w:next w:val="a5"/>
+    <w:qFormat/>
+    <w:pPr>
+      <w:keepNext/>
+      <w:spacing w:before="240" w:after="120"/>
+    </w:pPr>
+    <w:rPr>
+      <w:rFonts w:ascii="Noto Sans CJK TC" w:eastAsia="微軟正黑體" w:hAnsi="Noto Sans CJK TC" w:cs="Lohit Devanagari"/>
+      <w:sz w:val="28"/>
+      <w:szCs w:val="28"/>
+    </w:rPr>
+  </w:style>
+  <w:style w:type="paragraph" w:styleId="a5">
+    <w:name w:val="Body Text"/>
+    <w:basedOn w:val="LO-normal0"/>
+    <w:pPr>
+      <w:spacing w:after="140" w:line="276" w:lineRule="auto"/>
+    </w:pPr>
+  </w:style>
+  <w:style w:type="paragraph" w:styleId="a6">
+    <w:name w:val="List"/>
+    <w:basedOn w:val="a5"/>
+    <w:rPr>
+      <w:rFonts w:ascii="Noto Sans CJK TC" w:hAnsi="Noto Sans CJK TC" w:cs="Lohit Devanagari"/>
+    </w:rPr>
+  </w:style>
+  <w:style w:type="paragraph" w:styleId="a7">
+    <w:name w:val="caption"/>
+    <w:basedOn w:val="LO-normal0"/>
+    <w:next w:val="a"/>
+    <w:qFormat/>
+    <w:pPr>
+      <w:suppressLineNumbers/>
+      <w:spacing w:before="120" w:after="120"/>
+    </w:pPr>
+    <w:rPr>
+      <w:rFonts w:ascii="Noto Sans CJK TC" w:hAnsi="Noto Sans CJK TC" w:cs="Lohit Devanagari"/>
+      <w:i/>
+      <w:iCs/>
+      <w:sz w:val="24"/>
+      <w:szCs w:val="24"/>
+    </w:rPr>
+  </w:style>
+  <w:style w:type="paragraph" w:customStyle="1" w:styleId="a8">
+    <w:name w:val="索引"/>
+    <w:basedOn w:val="LO-normal0"/>
+    <w:qFormat/>
+    <w:pPr>
+      <w:suppressLineNumbers/>
+    </w:pPr>
+    <w:rPr>
+      <w:rFonts w:ascii="Noto Sans CJK TC" w:hAnsi="Noto Sans CJK TC" w:cs="Lohit Devanagari"/>
+    </w:rPr>
+  </w:style>
+  <w:style w:type="paragraph" w:customStyle="1" w:styleId="LO-normal0">
+    <w:name w:val="LO-normal"/>
+    <w:qFormat/>
+    <w:rPr>
+      <w:rFonts w:eastAsia="Calibri"/>
+      <w:sz w:val="32"/>
+      <w:szCs w:val="32"/>
+      <w:lang w:bidi="hi-IN"/>
+    </w:rPr>
+  </w:style>
+  <w:style w:type="paragraph" w:styleId="a9">
+    <w:name w:val="Subtitle"/>
+    <w:basedOn w:val="LO-normal0"/>
+    <w:next w:val="a"/>
+    <w:qFormat/>
+    <w:pPr>
+      <w:keepNext/>
+      <w:keepLines/>
+      <w:spacing w:before="360" w:after="80"/>
+    </w:pPr>
+    <w:rPr>
+      <w:rFonts w:ascii="Georgia" w:eastAsia="Georgia" w:hAnsi="Georgia" w:cs="Georgia"/>
+      <w:i/>
+      <w:color w:val="666666"/>
+      <w:sz w:val="48"/>
+      <w:szCs w:val="48"/>
+    </w:rPr>
+  </w:style>
+  <w:style w:type="paragraph" w:styleId="aa">
+    <w:name w:val="Title"/>
+    <w:basedOn w:val="a"/>
+    <w:next w:val="a"/>
+    <w:qFormat/>
+    <w:pPr>
+      <w:jc w:val="center"/>
+    </w:pPr>
+    <w:rPr>
+      <w:b/>
+      <w:bCs/>
+      <w:sz w:val="56"/>
+      <w:szCs w:val="56"/>
+    </w:rPr>
   </w:style>
   <w:style w:type="table" w:customStyle="1" w:styleId="TableNormal1">
     <w:name w:val="Table Normal1"/>

</xml_diff>